<commit_message>
Add research proposal documents detailing motivations for pursuing a master's degree, study plans, and research topics in AI applications for healthcare, including a focus on wound care and large language models.
</commit_message>
<xml_diff>
--- a/自傳.docx
+++ b/自傳.docx
@@ -21,14 +21,14 @@
       <w:pPr>
         <w:pStyle w:val="a9"/>
         <w:rPr>
-          <w:rFonts w:hint="eastAsia"/>
+          <w:rFonts w:ascii="標楷體" w:eastAsia="標楷體" w:hAnsi="標楷體"/>
           <w:b/>
           <w:bCs/>
         </w:rPr>
       </w:pPr>
       <w:r>
         <w:rPr>
-          <w:rFonts w:hint="eastAsia"/>
+          <w:rFonts w:ascii="標楷體" w:eastAsia="標楷體" w:hAnsi="標楷體" w:hint="eastAsia"/>
           <w:b/>
           <w:bCs/>
         </w:rPr>
@@ -39,7 +39,7 @@
       <w:pPr>
         <w:spacing w:line="360" w:lineRule="exact"/>
         <w:rPr>
-          <w:rFonts w:ascii="微軟正黑體" w:eastAsia="微軟正黑體" w:hAnsi="微軟正黑體" w:hint="eastAsia"/>
+          <w:rFonts w:ascii="微軟正黑體" w:eastAsia="微軟正黑體" w:hAnsi="微軟正黑體"/>
           <w:sz w:val="28"/>
           <w:szCs w:val="28"/>
         </w:rPr>
@@ -91,14 +91,14 @@
       <w:pPr>
         <w:pStyle w:val="a9"/>
         <w:rPr>
-          <w:rFonts w:hint="eastAsia"/>
+          <w:rFonts w:ascii="標楷體" w:eastAsia="標楷體" w:hAnsi="標楷體"/>
           <w:b/>
           <w:bCs/>
         </w:rPr>
       </w:pPr>
       <w:r>
         <w:rPr>
-          <w:rFonts w:hint="eastAsia"/>
+          <w:rFonts w:ascii="標楷體" w:eastAsia="標楷體" w:hAnsi="標楷體" w:hint="eastAsia"/>
           <w:b/>
           <w:bCs/>
         </w:rPr>
@@ -109,7 +109,7 @@
       <w:pPr>
         <w:spacing w:line="360" w:lineRule="exact"/>
         <w:rPr>
-          <w:rFonts w:ascii="微軟正黑體" w:eastAsia="微軟正黑體" w:hAnsi="微軟正黑體" w:hint="eastAsia"/>
+          <w:rFonts w:ascii="微軟正黑體" w:eastAsia="微軟正黑體" w:hAnsi="微軟正黑體"/>
           <w:sz w:val="28"/>
           <w:szCs w:val="28"/>
         </w:rPr>
@@ -181,14 +181,14 @@
       <w:pPr>
         <w:pStyle w:val="a9"/>
         <w:rPr>
-          <w:rFonts w:hint="eastAsia"/>
+          <w:rFonts w:ascii="標楷體" w:eastAsia="標楷體" w:hAnsi="標楷體"/>
           <w:b/>
           <w:bCs/>
         </w:rPr>
       </w:pPr>
       <w:r>
         <w:rPr>
-          <w:rFonts w:hint="eastAsia"/>
+          <w:rFonts w:ascii="標楷體" w:eastAsia="標楷體" w:hAnsi="標楷體" w:hint="eastAsia"/>
           <w:b/>
           <w:bCs/>
         </w:rPr>
@@ -199,7 +199,7 @@
       <w:pPr>
         <w:spacing w:line="360" w:lineRule="exact"/>
         <w:rPr>
-          <w:rFonts w:ascii="微軟正黑體" w:eastAsia="微軟正黑體" w:hAnsi="微軟正黑體" w:hint="eastAsia"/>
+          <w:rFonts w:ascii="微軟正黑體" w:eastAsia="微軟正黑體" w:hAnsi="微軟正黑體"/>
           <w:sz w:val="28"/>
           <w:szCs w:val="28"/>
         </w:rPr>
@@ -246,64 +246,32 @@
           <w:sz w:val="28"/>
           <w:szCs w:val="28"/>
         </w:rPr>
-        <w:t>報表建置，以及Python資料處理程式開發。這段經歷讓我深刻體驗敏捷式開發，從工程師角色到</w:t>
-      </w:r>
-      <w:r>
-        <w:rPr>
-          <w:rFonts w:ascii="微軟正黑體" w:eastAsia="微軟正黑體" w:hAnsi="微軟正黑體" w:hint="eastAsia"/>
-          <w:sz w:val="28"/>
-          <w:szCs w:val="28"/>
-        </w:rPr>
-        <w:t>PM</w:t>
-      </w:r>
-      <w:r>
-        <w:rPr>
-          <w:rFonts w:ascii="微軟正黑體" w:eastAsia="微軟正黑體" w:hAnsi="微軟正黑體" w:hint="eastAsia"/>
-          <w:sz w:val="28"/>
-          <w:szCs w:val="28"/>
-        </w:rPr>
-        <w:t>角色的轉換，培養了跨領域協調能力。</w:t>
+        <w:t>報表建置，以及Python資料處理程式開發。這段經歷讓我深刻體驗敏捷式開發，從工程師角色到PM角色的轉換，培養了跨領域協調能力。</w:t>
       </w:r>
     </w:p>
     <w:p>
       <w:pPr>
         <w:pStyle w:val="a9"/>
         <w:rPr>
-          <w:rFonts w:hint="eastAsia"/>
+          <w:rFonts w:ascii="標楷體" w:eastAsia="標楷體" w:hAnsi="標楷體"/>
           <w:b/>
           <w:bCs/>
         </w:rPr>
       </w:pPr>
       <w:r>
         <w:rPr>
-          <w:rFonts w:hint="eastAsia"/>
+          <w:rFonts w:ascii="標楷體" w:eastAsia="標楷體" w:hAnsi="標楷體" w:hint="eastAsia"/>
           <w:b/>
           <w:bCs/>
         </w:rPr>
-        <w:t>癌症中心</w:t>
-      </w:r>
-      <w:r>
-        <w:rPr>
-          <w:rFonts w:hint="eastAsia"/>
-          <w:b/>
-          <w:bCs/>
-        </w:rPr>
-        <w:t>AI</w:t>
-      </w:r>
-      <w:r>
-        <w:rPr>
-          <w:rFonts w:hint="eastAsia"/>
-          <w:b/>
-          <w:bCs/>
-        </w:rPr>
-        <w:t>技術應用</w:t>
+        <w:t>癌症中心AI技術應用</w:t>
       </w:r>
     </w:p>
     <w:p>
       <w:pPr>
         <w:spacing w:line="360" w:lineRule="exact"/>
         <w:rPr>
-          <w:rFonts w:ascii="微軟正黑體" w:eastAsia="微軟正黑體" w:hAnsi="微軟正黑體" w:hint="eastAsia"/>
+          <w:rFonts w:ascii="微軟正黑體" w:eastAsia="微軟正黑體" w:hAnsi="微軟正黑體"/>
           <w:sz w:val="28"/>
           <w:szCs w:val="28"/>
         </w:rPr>
@@ -332,53 +300,21 @@
           <w:sz w:val="28"/>
           <w:szCs w:val="28"/>
         </w:rPr>
-        <w:t>，優化軟體工法減少開發重工。同時開發React PWA應用，突破舊系統框架。更重要的是，我建置了AI</w:t>
-      </w:r>
-      <w:r>
-        <w:rPr>
-          <w:rFonts w:ascii="微軟正黑體" w:eastAsia="微軟正黑體" w:hAnsi="微軟正黑體" w:hint="eastAsia"/>
-          <w:sz w:val="28"/>
-          <w:szCs w:val="28"/>
-        </w:rPr>
-        <w:t xml:space="preserve"> </w:t>
-      </w:r>
-      <w:r>
-        <w:rPr>
-          <w:rFonts w:ascii="微軟正黑體" w:eastAsia="微軟正黑體" w:hAnsi="微軟正黑體" w:hint="eastAsia"/>
-          <w:sz w:val="28"/>
-          <w:szCs w:val="28"/>
-        </w:rPr>
-        <w:t xml:space="preserve"> RAG問答系統，整合地端與雲端大語言模型，建立</w:t>
-      </w:r>
-      <w:r>
-        <w:rPr>
-          <w:rFonts w:ascii="微軟正黑體" w:eastAsia="微軟正黑體" w:hAnsi="微軟正黑體" w:hint="eastAsia"/>
-          <w:sz w:val="28"/>
-          <w:szCs w:val="28"/>
-        </w:rPr>
-        <w:t>知識</w:t>
-      </w:r>
-      <w:r>
-        <w:rPr>
-          <w:rFonts w:ascii="微軟正黑體" w:eastAsia="微軟正黑體" w:hAnsi="微軟正黑體" w:hint="eastAsia"/>
-          <w:sz w:val="28"/>
-          <w:szCs w:val="28"/>
-        </w:rPr>
-        <w:t>向量資料庫，開發AI Agent處理問答與RAG服務。</w:t>
+        <w:t>，優化軟體工法減少開發重工。同時開發React PWA應用，突破舊系統框架。更重要的是，我建置了AI  RAG問答系統，整合地端與雲端大語言模型，建立知識向量資料庫，開發AI Agent處理問答與RAG服務。</w:t>
       </w:r>
     </w:p>
     <w:p>
       <w:pPr>
         <w:pStyle w:val="a9"/>
         <w:rPr>
-          <w:rFonts w:hint="eastAsia"/>
+          <w:rFonts w:ascii="標楷體" w:eastAsia="標楷體" w:hAnsi="標楷體"/>
           <w:b/>
           <w:bCs/>
         </w:rPr>
       </w:pPr>
       <w:r>
         <w:rPr>
-          <w:rFonts w:hint="eastAsia"/>
+          <w:rFonts w:ascii="標楷體" w:eastAsia="標楷體" w:hAnsi="標楷體" w:hint="eastAsia"/>
           <w:b/>
           <w:bCs/>
         </w:rPr>

</xml_diff>